<commit_message>
Swapped out Belgrade drop location
</commit_message>
<xml_diff>
--- a/public/2015+Volunteer+Coordination+Plan.docx
+++ b/public/2015+Volunteer+Coordination+Plan.docx
@@ -15,23 +15,7 @@
           <w:sz w:val="36"/>
           <w:szCs w:val="36"/>
         </w:rPr>
-        <w:t xml:space="preserve">Spring </w:t>
-      </w:r>
-      <w:proofErr w:type="gramStart"/>
-      <w:r>
-        <w:rPr>
-          <w:sz w:val="36"/>
-          <w:szCs w:val="36"/>
-        </w:rPr>
-        <w:t>For</w:t>
-      </w:r>
-      <w:proofErr w:type="gramEnd"/>
-      <w:r>
-        <w:rPr>
-          <w:sz w:val="36"/>
-          <w:szCs w:val="36"/>
-        </w:rPr>
-        <w:t xml:space="preserve"> Food – April 11</w:t>
+        <w:t>Spring For Food – April 11</w:t>
       </w:r>
       <w:r>
         <w:rPr>
@@ -57,6 +41,246 @@
       <w:r>
         <w:t>You're signed up!</w:t>
       </w:r>
+    </w:p>
+    <w:p>
+      <w:pPr>
+        <w:spacing w:after="0" w:line="240" w:lineRule="auto"/>
+      </w:pPr>
+    </w:p>
+    <w:p>
+      <w:pPr>
+        <w:spacing w:after="0" w:line="240" w:lineRule="auto"/>
+      </w:pPr>
+      <w:r>
+        <w:t>Please review the entire event information to follow:</w:t>
+      </w:r>
+    </w:p>
+    <w:p>
+      <w:pPr>
+        <w:spacing w:after="0" w:line="240" w:lineRule="auto"/>
+      </w:pPr>
+    </w:p>
+    <w:p>
+      <w:pPr>
+        <w:spacing w:after="0" w:line="240" w:lineRule="auto"/>
+      </w:pPr>
+      <w:r>
+        <w:t>First of all, we would like to thank you for your dedication and commitment to this exciting event! We are looking forward to the 5th Annual Spring For Food - Food Drive and hope to achieve our goal of raising 25,000 pounds of food!   Below is a detailed outline of what to expect related to the event:</w:t>
+      </w:r>
+    </w:p>
+    <w:p>
+      <w:pPr>
+        <w:spacing w:after="0" w:line="240" w:lineRule="auto"/>
+      </w:pPr>
+    </w:p>
+    <w:p>
+      <w:pPr>
+        <w:spacing w:after="0" w:line="240" w:lineRule="auto"/>
+      </w:pPr>
+      <w:r>
+        <w:t>Week prior to the event: April 5th - 11th, 2015</w:t>
+      </w:r>
+    </w:p>
+    <w:p>
+      <w:pPr>
+        <w:spacing w:after="0" w:line="240" w:lineRule="auto"/>
+      </w:pPr>
+      <w:r>
+        <w:t>Grocery Bags:  we will provide each team with enough grocery bags to distribute at least one per house in their selected collection area(s) during the week leading up to the event.  We will include handouts along with the bags that fully describe the event.  This will go a long way toward creating better awareness for the event.</w:t>
+      </w:r>
+    </w:p>
+    <w:p>
+      <w:pPr>
+        <w:spacing w:after="0" w:line="240" w:lineRule="auto"/>
+      </w:pPr>
+    </w:p>
+    <w:p>
+      <w:pPr>
+        <w:spacing w:after="0" w:line="240" w:lineRule="auto"/>
+      </w:pPr>
+      <w:r>
+        <w:t>Bag Pickup:  bags will be available at Big Sky Western Bank's four Gallatin Valley locations: Downtown (on Babcock), West (Huffine &amp; Ferguson), Four Corners (Ice Center Lane), and in Belgrade (Jackrabbit Lane).  Bags will also be available at the Gallatin Valley Food bank for pickup.  If you can’t make it to any of these locations, please let us know.</w:t>
+      </w:r>
+    </w:p>
+    <w:p>
+      <w:pPr>
+        <w:spacing w:after="0" w:line="240" w:lineRule="auto"/>
+      </w:pPr>
+    </w:p>
+    <w:p>
+      <w:pPr>
+        <w:spacing w:after="0" w:line="240" w:lineRule="auto"/>
+      </w:pPr>
+      <w:r>
+        <w:t>Day of the event: April 11th, 2015</w:t>
+      </w:r>
+    </w:p>
+    <w:p>
+      <w:pPr>
+        <w:spacing w:after="0" w:line="240" w:lineRule="auto"/>
+      </w:pPr>
+      <w:r>
+        <w:t>Time of Event: The event will officially begin at 10am and last until you finish (2-3 hrs).</w:t>
+      </w:r>
+    </w:p>
+    <w:p>
+      <w:pPr>
+        <w:spacing w:after="0" w:line="240" w:lineRule="auto"/>
+      </w:pPr>
+    </w:p>
+    <w:p>
+      <w:pPr>
+        <w:spacing w:after="0" w:line="240" w:lineRule="auto"/>
+      </w:pPr>
+      <w:r>
+        <w:t>Check-in Time and Location: Due to the amount of coordination, we ask that all team leaders show up at between 9:30am-10:30am to collect their lanyards/badges at their assigned drop off location.  We will let you know your drop-off location prior to the event.</w:t>
+      </w:r>
+    </w:p>
+    <w:p>
+      <w:pPr>
+        <w:spacing w:after="0" w:line="240" w:lineRule="auto"/>
+      </w:pPr>
+    </w:p>
+    <w:p>
+      <w:pPr>
+        <w:spacing w:after="0" w:line="240" w:lineRule="auto"/>
+      </w:pPr>
+      <w:r>
+        <w:t>Lanyards:</w:t>
+      </w:r>
+    </w:p>
+    <w:p>
+      <w:pPr>
+        <w:spacing w:after="0" w:line="240" w:lineRule="auto"/>
+      </w:pPr>
+      <w:r>
+        <w:t>* Lanyards with volunteer badges will be distributed the day of the event. Please wear these throughout the morning and ensure they are visible (should be worn on the outside of your jacket/coat).</w:t>
+      </w:r>
+    </w:p>
+    <w:p>
+      <w:pPr>
+        <w:spacing w:after="0" w:line="240" w:lineRule="auto"/>
+      </w:pPr>
+      <w:r>
+        <w:t>* We would like to collect the lanyards at the end of the event and there will be a "Lanyard Return" box at your designated drop off location</w:t>
+      </w:r>
+    </w:p>
+    <w:p>
+      <w:pPr>
+        <w:spacing w:after="0" w:line="240" w:lineRule="auto"/>
+      </w:pPr>
+      <w:r>
+        <w:t>Maps</w:t>
+      </w:r>
+    </w:p>
+    <w:p>
+      <w:pPr>
+        <w:spacing w:after="0" w:line="240" w:lineRule="auto"/>
+      </w:pPr>
+      <w:r>
+        <w:t>* Maps were sent to you by email.  Please print a copy of the map for your team members.  The Drop-off locations will have copies of the maps, but it will be easier if you have your printed copy.</w:t>
+      </w:r>
+    </w:p>
+    <w:p>
+      <w:pPr>
+        <w:spacing w:after="0" w:line="240" w:lineRule="auto"/>
+      </w:pPr>
+    </w:p>
+    <w:p>
+      <w:pPr>
+        <w:spacing w:after="0" w:line="240" w:lineRule="auto"/>
+      </w:pPr>
+      <w:r>
+        <w:t>Emergency Phone number:</w:t>
+      </w:r>
+    </w:p>
+    <w:p>
+      <w:pPr>
+        <w:spacing w:after="0" w:line="240" w:lineRule="auto"/>
+      </w:pPr>
+      <w:r>
+        <w:t>In the event of emergency, please call one of the Event Leads:</w:t>
+      </w:r>
+    </w:p>
+    <w:p>
+      <w:pPr>
+        <w:spacing w:after="0" w:line="240" w:lineRule="auto"/>
+      </w:pPr>
+      <w:r>
+        <w:t>* Gallatin Valley Food Bank: 406-586-7600</w:t>
+      </w:r>
+    </w:p>
+    <w:p>
+      <w:pPr>
+        <w:spacing w:after="0" w:line="240" w:lineRule="auto"/>
+      </w:pPr>
+      <w:r>
+        <w:t>* Justin: 406-539-6151</w:t>
+      </w:r>
+    </w:p>
+    <w:p>
+      <w:pPr>
+        <w:spacing w:after="0" w:line="240" w:lineRule="auto"/>
+      </w:pPr>
+    </w:p>
+    <w:p>
+      <w:pPr>
+        <w:spacing w:after="0" w:line="240" w:lineRule="auto"/>
+      </w:pPr>
+      <w:r>
+        <w:t>Team structure:  Teams can range in size from two people to however many you want –four- five people per team has been recommended in past years.  Ideally, there would be one "designated driver" to help transport all of the food that is collected.  Please be sure to keep in touch with your team throughout the event.   Please feel free to take more than one pick up area if your team size allows.</w:t>
+      </w:r>
+    </w:p>
+    <w:p>
+      <w:pPr>
+        <w:spacing w:after="0" w:line="240" w:lineRule="auto"/>
+      </w:pPr>
+    </w:p>
+    <w:p>
+      <w:pPr>
+        <w:spacing w:after="0" w:line="240" w:lineRule="auto"/>
+      </w:pPr>
+      <w:r>
+        <w:t>Drop-Off Locations: There will be 5 drop off locations (listed below). You will want to take the collected bags to the drop off location that you are assigned. This will help to know if the teams have returned and if there are areas that will still need to be picked up.  There will be teams at each location to help unload your vehicle.</w:t>
+      </w:r>
+    </w:p>
+    <w:p>
+      <w:pPr>
+        <w:spacing w:after="0" w:line="240" w:lineRule="auto"/>
+      </w:pPr>
+    </w:p>
+    <w:p>
+      <w:pPr>
+        <w:spacing w:after="0" w:line="240" w:lineRule="auto"/>
+      </w:pPr>
+      <w:r>
+        <w:t>Within Bozeman:</w:t>
+      </w:r>
+    </w:p>
+    <w:p>
+      <w:pPr>
+        <w:spacing w:after="0" w:line="240" w:lineRule="auto"/>
+      </w:pPr>
+      <w:r>
+        <w:lastRenderedPageBreak/>
+        <w:t>* Home Depot</w:t>
+      </w:r>
+    </w:p>
+    <w:p>
+      <w:pPr>
+        <w:spacing w:after="0" w:line="240" w:lineRule="auto"/>
+      </w:pPr>
+      <w:r>
+        <w:t>* Bogart Park</w:t>
+      </w:r>
+    </w:p>
+    <w:p>
+      <w:pPr>
+        <w:spacing w:after="0" w:line="240" w:lineRule="auto"/>
+      </w:pPr>
+      <w:r>
+        <w:t>* MSU Field House</w:t>
+      </w:r>
       <w:bookmarkStart w:id="0" w:name="_GoBack"/>
       <w:bookmarkEnd w:id="0"/>
     </w:p>
@@ -64,272 +288,21 @@
       <w:pPr>
         <w:spacing w:after="0" w:line="240" w:lineRule="auto"/>
       </w:pPr>
-    </w:p>
-    <w:p>
-      <w:pPr>
-        <w:spacing w:after="0" w:line="240" w:lineRule="auto"/>
-      </w:pPr>
-      <w:r>
-        <w:t>Please review the entire event information to follow:</w:t>
-      </w:r>
-    </w:p>
-    <w:p>
-      <w:pPr>
-        <w:spacing w:after="0" w:line="240" w:lineRule="auto"/>
-      </w:pPr>
-    </w:p>
-    <w:p>
-      <w:pPr>
-        <w:spacing w:after="0" w:line="240" w:lineRule="auto"/>
-      </w:pPr>
-      <w:r>
-        <w:t xml:space="preserve">First of all, we would like to thank you for your dedication and commitment to this exciting event! We are looking forward to the 5th Annual Spring </w:t>
-      </w:r>
-      <w:proofErr w:type="gramStart"/>
-      <w:r>
-        <w:t>For</w:t>
-      </w:r>
-      <w:proofErr w:type="gramEnd"/>
-      <w:r>
-        <w:t xml:space="preserve"> Food - Food Drive and hope to achieve our goal of raising 25,000 pounds of food!   Below is a detailed outline of what to expect related to the event:</w:t>
-      </w:r>
-    </w:p>
-    <w:p>
-      <w:pPr>
-        <w:spacing w:after="0" w:line="240" w:lineRule="auto"/>
-      </w:pPr>
-    </w:p>
-    <w:p>
-      <w:pPr>
-        <w:spacing w:after="0" w:line="240" w:lineRule="auto"/>
-      </w:pPr>
-      <w:r>
-        <w:t>Week prior to the event: April 5th - 11th, 2015</w:t>
-      </w:r>
-    </w:p>
-    <w:p>
-      <w:pPr>
-        <w:spacing w:after="0" w:line="240" w:lineRule="auto"/>
-      </w:pPr>
-      <w:r>
-        <w:t>Grocery Bags:  we will provide each team with enough grocery bags to distribute at least one per house in their selected collection area(s) during the week leading up to the event.  We will include handouts along with the bags that fully describe the event.  This will go a long way toward creating better awareness for the event.</w:t>
-      </w:r>
-    </w:p>
-    <w:p>
-      <w:pPr>
-        <w:spacing w:after="0" w:line="240" w:lineRule="auto"/>
-      </w:pPr>
-    </w:p>
-    <w:p>
-      <w:pPr>
-        <w:spacing w:after="0" w:line="240" w:lineRule="auto"/>
-      </w:pPr>
-      <w:r>
-        <w:t>Bag Pickup:  bags will be available at Big Sky Western Bank's four Gallatin Valley locations: Downtown (on Babcock), West (</w:t>
-      </w:r>
-      <w:proofErr w:type="spellStart"/>
-      <w:r>
-        <w:t>Huffine</w:t>
-      </w:r>
-      <w:proofErr w:type="spellEnd"/>
-      <w:r>
-        <w:t xml:space="preserve"> &amp; Ferguson), Four Corners (Ice Center Lane), and in Belgrade (Jackrabbit Lane).  Bags will also be available at the Gallatin Valley Food bank for pickup.  If you can’t make it to any of these locations, please let us know.</w:t>
-      </w:r>
-    </w:p>
-    <w:p>
-      <w:pPr>
-        <w:spacing w:after="0" w:line="240" w:lineRule="auto"/>
-      </w:pPr>
-    </w:p>
-    <w:p>
-      <w:pPr>
-        <w:spacing w:after="0" w:line="240" w:lineRule="auto"/>
-      </w:pPr>
-      <w:r>
-        <w:t>Day of the event: April 11th, 2015</w:t>
-      </w:r>
-    </w:p>
-    <w:p>
-      <w:pPr>
-        <w:spacing w:after="0" w:line="240" w:lineRule="auto"/>
-      </w:pPr>
-      <w:r>
-        <w:t xml:space="preserve">Time of Event: The event will officially begin at 10am and last until you finish (2-3 </w:t>
-      </w:r>
-      <w:proofErr w:type="spellStart"/>
-      <w:r>
-        <w:t>hrs</w:t>
-      </w:r>
-      <w:proofErr w:type="spellEnd"/>
-      <w:r>
-        <w:t>).</w:t>
-      </w:r>
-    </w:p>
-    <w:p>
-      <w:pPr>
-        <w:spacing w:after="0" w:line="240" w:lineRule="auto"/>
-      </w:pPr>
-    </w:p>
-    <w:p>
-      <w:pPr>
-        <w:spacing w:after="0" w:line="240" w:lineRule="auto"/>
-      </w:pPr>
-      <w:r>
-        <w:t>Check-in Time and Location: Due to the amount of coordination, we ask that all team leaders show up at between 9:30am-10:30am to collect their lanyards/badges at their assigned drop off location.  We will let you know your drop-off location prior to the event.</w:t>
-      </w:r>
-    </w:p>
-    <w:p>
-      <w:pPr>
-        <w:spacing w:after="0" w:line="240" w:lineRule="auto"/>
-      </w:pPr>
-    </w:p>
-    <w:p>
-      <w:pPr>
-        <w:spacing w:after="0" w:line="240" w:lineRule="auto"/>
-      </w:pPr>
-      <w:r>
-        <w:t>Lanyards:</w:t>
-      </w:r>
-    </w:p>
-    <w:p>
-      <w:pPr>
-        <w:spacing w:after="0" w:line="240" w:lineRule="auto"/>
-      </w:pPr>
-      <w:r>
-        <w:t>* Lanyards with volunteer badges will be distributed the day of the event. Please wear these throughout the morning and ensure they are visible (should be worn on the outside of your jacket/coat).</w:t>
-      </w:r>
-    </w:p>
-    <w:p>
-      <w:pPr>
-        <w:spacing w:after="0" w:line="240" w:lineRule="auto"/>
-      </w:pPr>
-      <w:r>
-        <w:t>* We would like to collect the lanyards at the end of the event and there will be a "Lanyard Return" box at your designated drop off location</w:t>
-      </w:r>
-    </w:p>
-    <w:p>
-      <w:pPr>
-        <w:spacing w:after="0" w:line="240" w:lineRule="auto"/>
-      </w:pPr>
-      <w:r>
-        <w:t>Maps</w:t>
-      </w:r>
-    </w:p>
-    <w:p>
-      <w:pPr>
-        <w:spacing w:after="0" w:line="240" w:lineRule="auto"/>
-      </w:pPr>
-      <w:r>
-        <w:t>* Maps were sent to you by email.  Please print a copy of the map for your team members.  The Drop-off locations will have copies of the maps, but it will be easier if you have your printed copy.</w:t>
-      </w:r>
-    </w:p>
-    <w:p>
-      <w:pPr>
-        <w:spacing w:after="0" w:line="240" w:lineRule="auto"/>
-      </w:pPr>
-    </w:p>
-    <w:p>
-      <w:pPr>
-        <w:spacing w:after="0" w:line="240" w:lineRule="auto"/>
-      </w:pPr>
-      <w:r>
-        <w:t>Emergency Phone number:</w:t>
-      </w:r>
-    </w:p>
-    <w:p>
-      <w:pPr>
-        <w:spacing w:after="0" w:line="240" w:lineRule="auto"/>
-      </w:pPr>
-      <w:r>
-        <w:t>In the event of emergency, please call one of the Event Leads:</w:t>
-      </w:r>
-    </w:p>
-    <w:p>
-      <w:pPr>
-        <w:spacing w:after="0" w:line="240" w:lineRule="auto"/>
-      </w:pPr>
-      <w:r>
-        <w:t>* Gallatin Valley Food Bank: 406-586-7600</w:t>
-      </w:r>
-    </w:p>
-    <w:p>
-      <w:pPr>
-        <w:spacing w:after="0" w:line="240" w:lineRule="auto"/>
-      </w:pPr>
-      <w:r>
-        <w:t>* Justin: 406-539-6151</w:t>
-      </w:r>
-    </w:p>
-    <w:p>
-      <w:pPr>
-        <w:spacing w:after="0" w:line="240" w:lineRule="auto"/>
-      </w:pPr>
-    </w:p>
-    <w:p>
-      <w:pPr>
-        <w:spacing w:after="0" w:line="240" w:lineRule="auto"/>
-      </w:pPr>
-      <w:r>
-        <w:t xml:space="preserve">Team structure:  Teams can range in size from two people to however many you want –four- five people per team </w:t>
-      </w:r>
-      <w:proofErr w:type="gramStart"/>
-      <w:r>
-        <w:t>has</w:t>
-      </w:r>
-      <w:proofErr w:type="gramEnd"/>
-      <w:r>
-        <w:t xml:space="preserve"> been recommended in past years.  Ideally, there would be one "designated driver" to help transport all of the food that is collected.  Please be sure to keep in touch with your team throughout the event.   Please feel free to take more than one pick up area if your team size allows.</w:t>
-      </w:r>
-    </w:p>
-    <w:p>
-      <w:pPr>
-        <w:spacing w:after="0" w:line="240" w:lineRule="auto"/>
-      </w:pPr>
-    </w:p>
-    <w:p>
-      <w:pPr>
-        <w:spacing w:after="0" w:line="240" w:lineRule="auto"/>
-      </w:pPr>
-      <w:r>
-        <w:t>Drop-Off Locations: There will be 5 drop off locations (listed below). You will want to take the collected bags to the drop off location that you are assigned. This will help to know if the teams have returned and if there are areas that will still need to be picked up.  There will be teams at each location to help unload your vehicle.</w:t>
-      </w:r>
-    </w:p>
-    <w:p>
-      <w:pPr>
-        <w:spacing w:after="0" w:line="240" w:lineRule="auto"/>
-      </w:pPr>
-    </w:p>
-    <w:p>
-      <w:pPr>
-        <w:spacing w:after="0" w:line="240" w:lineRule="auto"/>
-      </w:pPr>
-      <w:r>
-        <w:t>Within Bozeman:</w:t>
-      </w:r>
-    </w:p>
-    <w:p>
-      <w:pPr>
-        <w:spacing w:after="0" w:line="240" w:lineRule="auto"/>
-      </w:pPr>
-      <w:r>
-        <w:lastRenderedPageBreak/>
-        <w:t>* Home Depot</w:t>
-      </w:r>
-    </w:p>
-    <w:p>
-      <w:pPr>
-        <w:spacing w:after="0" w:line="240" w:lineRule="auto"/>
-      </w:pPr>
-      <w:r>
-        <w:t>* Bogart Park</w:t>
-      </w:r>
-    </w:p>
-    <w:p>
-      <w:pPr>
-        <w:spacing w:after="0" w:line="240" w:lineRule="auto"/>
-      </w:pPr>
-      <w:r>
-        <w:t>* MSU Field House – unless there is a conflict with an MSU playoff game</w:t>
+      <w:r>
+        <w:t>* Rosauers</w:t>
+      </w:r>
+    </w:p>
+    <w:p>
+      <w:pPr>
+        <w:spacing w:after="0" w:line="240" w:lineRule="auto"/>
+      </w:pPr>
+    </w:p>
+    <w:p>
+      <w:pPr>
+        <w:spacing w:after="0" w:line="240" w:lineRule="auto"/>
+      </w:pPr>
+      <w:r>
+        <w:t>Within Belgrade:</w:t>
       </w:r>
     </w:p>
     <w:p>
@@ -339,31 +312,8 @@
       <w:r>
         <w:t xml:space="preserve">* </w:t>
       </w:r>
-      <w:proofErr w:type="spellStart"/>
-      <w:r>
-        <w:t>Rosauers</w:t>
-      </w:r>
-      <w:proofErr w:type="spellEnd"/>
-    </w:p>
-    <w:p>
-      <w:pPr>
-        <w:spacing w:after="0" w:line="240" w:lineRule="auto"/>
-      </w:pPr>
-    </w:p>
-    <w:p>
-      <w:pPr>
-        <w:spacing w:after="0" w:line="240" w:lineRule="auto"/>
-      </w:pPr>
-      <w:r>
-        <w:t>Within Belgrade:</w:t>
-      </w:r>
-    </w:p>
-    <w:p>
-      <w:pPr>
-        <w:spacing w:after="0" w:line="240" w:lineRule="auto"/>
-      </w:pPr>
-      <w:r>
-        <w:t>* Town Pump (by Albertsons)</w:t>
+      <w:r>
+        <w:t>Lee &amp; Dad’s</w:t>
       </w:r>
     </w:p>
     <w:p>
@@ -386,11 +336,9 @@
       <w:r>
         <w:t xml:space="preserve">* Checks:  Checks </w:t>
       </w:r>
-      <w:proofErr w:type="gramStart"/>
-      <w:r>
-        <w:t>should  be</w:t>
-      </w:r>
-      <w:proofErr w:type="gramEnd"/>
+      <w:r>
+        <w:t>should be</w:t>
+      </w:r>
       <w:r>
         <w:t xml:space="preserve"> made out to "Gallatin Valley Food Bank"</w:t>
       </w:r>
@@ -477,15 +425,7 @@
         <w:spacing w:after="0" w:line="240" w:lineRule="auto"/>
       </w:pPr>
       <w:r>
-        <w:t xml:space="preserve">* Please be safe.  Watch out for cars.  Keep an eye on children.  </w:t>
-      </w:r>
-      <w:proofErr w:type="spellStart"/>
-      <w:r>
-        <w:t>Etc</w:t>
-      </w:r>
-      <w:proofErr w:type="spellEnd"/>
-      <w:r>
-        <w:t>!</w:t>
+        <w:t>* Please be safe.  Watch out for cars.  Keep an eye on children.  Etc!</w:t>
       </w:r>
     </w:p>
     <w:p>
@@ -590,15 +530,7 @@
         <w:spacing w:after="0" w:line="240" w:lineRule="auto"/>
       </w:pPr>
       <w:r>
-        <w:t xml:space="preserve">Please reach out to Justin </w:t>
-      </w:r>
-      <w:proofErr w:type="spellStart"/>
-      <w:r>
-        <w:t>Varley</w:t>
-      </w:r>
-      <w:proofErr w:type="spellEnd"/>
-      <w:r>
-        <w:t>- jvarley@bigskybank.com if you have any questions or concerns.</w:t>
+        <w:t>Please reach out to Justin Varley- jvarley@bigskybank.com if you have any questions or concerns.</w:t>
       </w:r>
     </w:p>
     <w:sectPr>

</xml_diff>